<commit_message>
datset collection finished and training started
</commit_message>
<xml_diff>
--- a/Initiation And Planning Phase/Risk Register/Production_Project_Risk_Regiser_Sameer_Basnet_77356702.docx
+++ b/Initiation And Planning Phase/Risk Register/Production_Project_Risk_Regiser_Sameer_Basnet_77356702.docx
@@ -5,10 +5,36 @@
     <w:p>
       <w:pPr>
         <w:spacing w:line="240" w:lineRule="auto"/>
+        <w:jc w:val="center"/>
         <w:rPr>
           <w:rFonts w:ascii="Times New Roman" w:eastAsia="Times New Roman" w:hAnsi="Times New Roman" w:cs="Times New Roman"/>
-          <w:sz w:val="24"/>
-          <w:szCs w:val="24"/>
+          <w:b/>
+          <w:bCs/>
+          <w:sz w:val="28"/>
+          <w:szCs w:val="28"/>
+        </w:rPr>
+      </w:pPr>
+      <w:r>
+        <w:rPr>
+          <w:rFonts w:ascii="Times New Roman" w:eastAsia="Times New Roman" w:hAnsi="Times New Roman" w:cs="Times New Roman"/>
+          <w:b/>
+          <w:bCs/>
+          <w:sz w:val="28"/>
+          <w:szCs w:val="28"/>
+        </w:rPr>
+        <w:t>Risk Register:</w:t>
+      </w:r>
+    </w:p>
+    <w:p>
+      <w:pPr>
+        <w:spacing w:line="240" w:lineRule="auto"/>
+        <w:jc w:val="center"/>
+        <w:rPr>
+          <w:rFonts w:ascii="Times New Roman" w:eastAsia="Times New Roman" w:hAnsi="Times New Roman" w:cs="Times New Roman"/>
+          <w:b/>
+          <w:bCs/>
+          <w:sz w:val="28"/>
+          <w:szCs w:val="28"/>
         </w:rPr>
       </w:pPr>
     </w:p>
@@ -295,6 +321,11 @@
               </w:rPr>
             </w:pPr>
             <w:r>
+              <w:rPr>
+                <w:rFonts w:ascii="Times New Roman" w:hAnsi="Times New Roman" w:cs="Times New Roman"/>
+                <w:sz w:val="24"/>
+                <w:szCs w:val="24"/>
+              </w:rPr>
               <w:t>Dataset Quality</w:t>
             </w:r>
           </w:p>
@@ -312,7 +343,20 @@
               </w:rPr>
             </w:pPr>
             <w:r>
-              <w:t>Insufficient or low-quality dataset affects model performance.</w:t>
+              <w:rPr>
+                <w:rFonts w:ascii="Times New Roman" w:hAnsi="Times New Roman" w:cs="Times New Roman"/>
+                <w:sz w:val="24"/>
+                <w:szCs w:val="24"/>
+              </w:rPr>
+              <w:t>L</w:t>
+            </w:r>
+            <w:r>
+              <w:rPr>
+                <w:rFonts w:ascii="Times New Roman" w:hAnsi="Times New Roman" w:cs="Times New Roman"/>
+                <w:sz w:val="24"/>
+                <w:szCs w:val="24"/>
+              </w:rPr>
+              <w:t>ittle quantity and low-quality of dataset can make prediction inaccurate.</w:t>
             </w:r>
           </w:p>
         </w:tc>
@@ -324,15 +368,19 @@
             <w:pPr>
               <w:rPr>
                 <w:rFonts w:ascii="Times New Roman" w:eastAsia="Times New Roman" w:hAnsi="Times New Roman" w:cs="Times New Roman"/>
-                <w:sz w:val="24"/>
-                <w:szCs w:val="24"/>
-              </w:rPr>
-            </w:pPr>
-            <w:r>
-              <w:rPr>
-                <w:rFonts w:ascii="Times New Roman" w:eastAsia="Times New Roman" w:hAnsi="Times New Roman" w:cs="Times New Roman"/>
-                <w:sz w:val="24"/>
-                <w:szCs w:val="24"/>
+                <w:color w:val="000000" w:themeColor="text1"/>
+                <w:sz w:val="24"/>
+                <w:szCs w:val="24"/>
+                <w:highlight w:val="red"/>
+              </w:rPr>
+            </w:pPr>
+            <w:r>
+              <w:rPr>
+                <w:rFonts w:ascii="Times New Roman" w:eastAsia="Times New Roman" w:hAnsi="Times New Roman" w:cs="Times New Roman"/>
+                <w:color w:val="000000" w:themeColor="text1"/>
+                <w:sz w:val="24"/>
+                <w:szCs w:val="24"/>
+                <w:highlight w:val="red"/>
               </w:rPr>
               <w:t>High</w:t>
             </w:r>
@@ -355,6 +403,7 @@
                 <w:rFonts w:ascii="Times New Roman" w:eastAsia="Times New Roman" w:hAnsi="Times New Roman" w:cs="Times New Roman"/>
                 <w:sz w:val="24"/>
                 <w:szCs w:val="24"/>
+                <w:highlight w:val="red"/>
               </w:rPr>
               <w:t>High</w:t>
             </w:r>
@@ -377,6 +426,7 @@
                 <w:rFonts w:ascii="Times New Roman" w:eastAsia="Times New Roman" w:hAnsi="Times New Roman" w:cs="Times New Roman"/>
                 <w:sz w:val="24"/>
                 <w:szCs w:val="24"/>
+                <w:highlight w:val="red"/>
               </w:rPr>
               <w:t>High</w:t>
             </w:r>
@@ -417,7 +467,54 @@
               </w:rPr>
             </w:pPr>
             <w:r>
-              <w:t>Use augmented datasets, collect diverse and labeled data, and verify quality during preprocessing.</w:t>
+              <w:rPr>
+                <w:rFonts w:ascii="Times New Roman" w:hAnsi="Times New Roman" w:cs="Times New Roman"/>
+                <w:sz w:val="24"/>
+                <w:szCs w:val="24"/>
+              </w:rPr>
+              <w:t>Us</w:t>
+            </w:r>
+            <w:r>
+              <w:rPr>
+                <w:rFonts w:ascii="Times New Roman" w:hAnsi="Times New Roman" w:cs="Times New Roman"/>
+                <w:sz w:val="24"/>
+                <w:szCs w:val="24"/>
+              </w:rPr>
+              <w:t xml:space="preserve">ing </w:t>
+            </w:r>
+            <w:r>
+              <w:rPr>
+                <w:rFonts w:ascii="Times New Roman" w:hAnsi="Times New Roman" w:cs="Times New Roman"/>
+                <w:sz w:val="24"/>
+                <w:szCs w:val="24"/>
+              </w:rPr>
+              <w:t>augmented d</w:t>
+            </w:r>
+            <w:r>
+              <w:rPr>
+                <w:rFonts w:ascii="Times New Roman" w:hAnsi="Times New Roman" w:cs="Times New Roman"/>
+                <w:sz w:val="24"/>
+                <w:szCs w:val="24"/>
+              </w:rPr>
+              <w:t xml:space="preserve">, diverse and labeled dataset </w:t>
+            </w:r>
+            <w:proofErr w:type="gramStart"/>
+            <w:r>
+              <w:rPr>
+                <w:rFonts w:ascii="Times New Roman" w:hAnsi="Times New Roman" w:cs="Times New Roman"/>
+                <w:sz w:val="24"/>
+                <w:szCs w:val="24"/>
+              </w:rPr>
+              <w:t>and also</w:t>
+            </w:r>
+            <w:proofErr w:type="gramEnd"/>
+            <w:r>
+              <w:rPr>
+                <w:rFonts w:ascii="Times New Roman" w:hAnsi="Times New Roman" w:cs="Times New Roman"/>
+                <w:sz w:val="24"/>
+                <w:szCs w:val="24"/>
+              </w:rPr>
+              <w:t xml:space="preserve"> verifying quality of dataset during pre-processing of dataset.</w:t>
             </w:r>
           </w:p>
         </w:tc>
@@ -480,6 +577,11 @@
               </w:rPr>
             </w:pPr>
             <w:r>
+              <w:rPr>
+                <w:rFonts w:ascii="Times New Roman" w:hAnsi="Times New Roman" w:cs="Times New Roman"/>
+                <w:sz w:val="24"/>
+                <w:szCs w:val="24"/>
+              </w:rPr>
               <w:t>Real-Time Performance</w:t>
             </w:r>
           </w:p>
@@ -497,7 +599,52 @@
               </w:rPr>
             </w:pPr>
             <w:r>
-              <w:t>System fails to achieve low latency during real-time recognition.</w:t>
+              <w:rPr>
+                <w:rFonts w:ascii="Times New Roman" w:hAnsi="Times New Roman" w:cs="Times New Roman"/>
+                <w:sz w:val="24"/>
+                <w:szCs w:val="24"/>
+              </w:rPr>
+              <w:t>Product</w:t>
+            </w:r>
+            <w:r>
+              <w:rPr>
+                <w:rFonts w:ascii="Times New Roman" w:hAnsi="Times New Roman" w:cs="Times New Roman"/>
+                <w:sz w:val="24"/>
+                <w:szCs w:val="24"/>
+              </w:rPr>
+              <w:t xml:space="preserve"> fails to </w:t>
+            </w:r>
+            <w:r>
+              <w:rPr>
+                <w:rFonts w:ascii="Times New Roman" w:hAnsi="Times New Roman" w:cs="Times New Roman"/>
+                <w:sz w:val="24"/>
+                <w:szCs w:val="24"/>
+              </w:rPr>
+              <w:t>get</w:t>
+            </w:r>
+            <w:r>
+              <w:rPr>
+                <w:rFonts w:ascii="Times New Roman" w:hAnsi="Times New Roman" w:cs="Times New Roman"/>
+                <w:sz w:val="24"/>
+                <w:szCs w:val="24"/>
+              </w:rPr>
+              <w:t xml:space="preserve"> low latency </w:t>
+            </w:r>
+            <w:r>
+              <w:rPr>
+                <w:rFonts w:ascii="Times New Roman" w:hAnsi="Times New Roman" w:cs="Times New Roman"/>
+                <w:sz w:val="24"/>
+                <w:szCs w:val="24"/>
+              </w:rPr>
+              <w:t>in</w:t>
+            </w:r>
+            <w:r>
+              <w:rPr>
+                <w:rFonts w:ascii="Times New Roman" w:hAnsi="Times New Roman" w:cs="Times New Roman"/>
+                <w:sz w:val="24"/>
+                <w:szCs w:val="24"/>
+              </w:rPr>
+              <w:t xml:space="preserve"> real-time recognition.</w:t>
             </w:r>
           </w:p>
         </w:tc>
@@ -511,9 +658,16 @@
                 <w:rFonts w:ascii="Times New Roman" w:eastAsia="Times New Roman" w:hAnsi="Times New Roman" w:cs="Times New Roman"/>
                 <w:sz w:val="24"/>
                 <w:szCs w:val="24"/>
-              </w:rPr>
-            </w:pPr>
-            <w:r>
+                <w:highlight w:val="yellow"/>
+              </w:rPr>
+            </w:pPr>
+            <w:r>
+              <w:rPr>
+                <w:rFonts w:ascii="Times New Roman" w:hAnsi="Times New Roman" w:cs="Times New Roman"/>
+                <w:sz w:val="24"/>
+                <w:szCs w:val="24"/>
+                <w:highlight w:val="yellow"/>
+              </w:rPr>
               <w:t>Medium</w:t>
             </w:r>
           </w:p>
@@ -535,6 +689,7 @@
                 <w:rFonts w:ascii="Times New Roman" w:eastAsia="Times New Roman" w:hAnsi="Times New Roman" w:cs="Times New Roman"/>
                 <w:sz w:val="24"/>
                 <w:szCs w:val="24"/>
+                <w:highlight w:val="red"/>
               </w:rPr>
               <w:t>High</w:t>
             </w:r>
@@ -557,6 +712,7 @@
                 <w:rFonts w:ascii="Times New Roman" w:eastAsia="Times New Roman" w:hAnsi="Times New Roman" w:cs="Times New Roman"/>
                 <w:sz w:val="24"/>
                 <w:szCs w:val="24"/>
+                <w:highlight w:val="red"/>
               </w:rPr>
               <w:t>High</w:t>
             </w:r>
@@ -580,7 +736,7 @@
                 <w:sz w:val="24"/>
                 <w:szCs w:val="24"/>
               </w:rPr>
-              <w:t>Myself</w:t>
+              <w:t>Sameer Basnet</w:t>
             </w:r>
           </w:p>
         </w:tc>
@@ -597,7 +753,28 @@
               </w:rPr>
             </w:pPr>
             <w:r>
-              <w:t>Optimize model size using TensorFlow Lite, simplify pipeline, and test on multiple hardware setups.</w:t>
+              <w:rPr>
+                <w:rFonts w:ascii="Times New Roman" w:hAnsi="Times New Roman" w:cs="Times New Roman"/>
+                <w:sz w:val="24"/>
+                <w:szCs w:val="24"/>
+              </w:rPr>
+              <w:t xml:space="preserve">Optimizing and Simplifying pipeline and module </w:t>
+            </w:r>
+            <w:r>
+              <w:rPr>
+                <w:rFonts w:ascii="Times New Roman" w:hAnsi="Times New Roman" w:cs="Times New Roman"/>
+                <w:sz w:val="24"/>
+                <w:szCs w:val="24"/>
+              </w:rPr>
+              <w:t>and</w:t>
+            </w:r>
+            <w:r>
+              <w:rPr>
+                <w:rFonts w:ascii="Times New Roman" w:hAnsi="Times New Roman" w:cs="Times New Roman"/>
+                <w:sz w:val="24"/>
+                <w:szCs w:val="24"/>
+              </w:rPr>
+              <w:t xml:space="preserve"> testing in different hardware.</w:t>
             </w:r>
           </w:p>
         </w:tc>
@@ -660,6 +837,11 @@
               </w:rPr>
             </w:pPr>
             <w:r>
+              <w:rPr>
+                <w:rFonts w:ascii="Times New Roman" w:hAnsi="Times New Roman" w:cs="Times New Roman"/>
+                <w:sz w:val="24"/>
+                <w:szCs w:val="24"/>
+              </w:rPr>
               <w:t>Gesture Recognition Accuracy</w:t>
             </w:r>
           </w:p>
@@ -677,7 +859,36 @@
               </w:rPr>
             </w:pPr>
             <w:r>
-              <w:t>Inconsistent recognition of gestures due to hand variability or poor lighting.</w:t>
+              <w:rPr>
+                <w:rFonts w:ascii="Times New Roman" w:hAnsi="Times New Roman" w:cs="Times New Roman"/>
+                <w:sz w:val="24"/>
+                <w:szCs w:val="24"/>
+              </w:rPr>
+              <w:t>Unreliable</w:t>
+            </w:r>
+            <w:r>
+              <w:rPr>
+                <w:rFonts w:ascii="Times New Roman" w:hAnsi="Times New Roman" w:cs="Times New Roman"/>
+                <w:sz w:val="24"/>
+                <w:szCs w:val="24"/>
+              </w:rPr>
+              <w:t xml:space="preserve"> recognition of gestures </w:t>
+            </w:r>
+            <w:r>
+              <w:rPr>
+                <w:rFonts w:ascii="Times New Roman" w:hAnsi="Times New Roman" w:cs="Times New Roman"/>
+                <w:sz w:val="24"/>
+                <w:szCs w:val="24"/>
+              </w:rPr>
+              <w:t>because of</w:t>
+            </w:r>
+            <w:r>
+              <w:rPr>
+                <w:rFonts w:ascii="Times New Roman" w:hAnsi="Times New Roman" w:cs="Times New Roman"/>
+                <w:sz w:val="24"/>
+                <w:szCs w:val="24"/>
+              </w:rPr>
+              <w:t xml:space="preserve"> hand variability or poor lighting.</w:t>
             </w:r>
           </w:p>
         </w:tc>
@@ -698,6 +909,7 @@
                 <w:rFonts w:ascii="Times New Roman" w:eastAsia="Times New Roman" w:hAnsi="Times New Roman" w:cs="Times New Roman"/>
                 <w:sz w:val="24"/>
                 <w:szCs w:val="24"/>
+                <w:highlight w:val="red"/>
               </w:rPr>
               <w:t>High</w:t>
             </w:r>
@@ -720,6 +932,7 @@
                 <w:rFonts w:ascii="Times New Roman" w:eastAsia="Times New Roman" w:hAnsi="Times New Roman" w:cs="Times New Roman"/>
                 <w:sz w:val="24"/>
                 <w:szCs w:val="24"/>
+                <w:highlight w:val="red"/>
               </w:rPr>
               <w:t>High</w:t>
             </w:r>
@@ -742,6 +955,7 @@
                 <w:rFonts w:ascii="Times New Roman" w:eastAsia="Times New Roman" w:hAnsi="Times New Roman" w:cs="Times New Roman"/>
                 <w:sz w:val="24"/>
                 <w:szCs w:val="24"/>
+                <w:highlight w:val="red"/>
               </w:rPr>
               <w:t>High</w:t>
             </w:r>
@@ -765,7 +979,7 @@
                 <w:sz w:val="24"/>
                 <w:szCs w:val="24"/>
               </w:rPr>
-              <w:t>Myself</w:t>
+              <w:t>Sameer Basnet</w:t>
             </w:r>
           </w:p>
         </w:tc>
@@ -782,7 +996,110 @@
               </w:rPr>
             </w:pPr>
             <w:r>
-              <w:t>Use data augmentation (e.g., rotation, scaling), train model with diverse samples, and apply adaptive histogram equalization for lighting adjustments.</w:t>
+              <w:rPr>
+                <w:rFonts w:ascii="Times New Roman" w:hAnsi="Times New Roman" w:cs="Times New Roman"/>
+                <w:sz w:val="24"/>
+                <w:szCs w:val="24"/>
+              </w:rPr>
+              <w:t>Us</w:t>
+            </w:r>
+            <w:r>
+              <w:rPr>
+                <w:rFonts w:ascii="Times New Roman" w:hAnsi="Times New Roman" w:cs="Times New Roman"/>
+                <w:sz w:val="24"/>
+                <w:szCs w:val="24"/>
+              </w:rPr>
+              <w:t>ing</w:t>
+            </w:r>
+            <w:r>
+              <w:rPr>
+                <w:rFonts w:ascii="Times New Roman" w:hAnsi="Times New Roman" w:cs="Times New Roman"/>
+                <w:sz w:val="24"/>
+                <w:szCs w:val="24"/>
+              </w:rPr>
+              <w:t xml:space="preserve"> data augmentation train</w:t>
+            </w:r>
+            <w:r>
+              <w:rPr>
+                <w:rFonts w:ascii="Times New Roman" w:hAnsi="Times New Roman" w:cs="Times New Roman"/>
+                <w:sz w:val="24"/>
+                <w:szCs w:val="24"/>
+              </w:rPr>
+              <w:t>ed</w:t>
+            </w:r>
+            <w:r>
+              <w:rPr>
+                <w:rFonts w:ascii="Times New Roman" w:hAnsi="Times New Roman" w:cs="Times New Roman"/>
+                <w:sz w:val="24"/>
+                <w:szCs w:val="24"/>
+              </w:rPr>
+              <w:t xml:space="preserve"> model with </w:t>
+            </w:r>
+            <w:r>
+              <w:rPr>
+                <w:rFonts w:ascii="Times New Roman" w:hAnsi="Times New Roman" w:cs="Times New Roman"/>
+                <w:sz w:val="24"/>
+                <w:szCs w:val="24"/>
+              </w:rPr>
+              <w:t xml:space="preserve">various </w:t>
+            </w:r>
+            <w:proofErr w:type="gramStart"/>
+            <w:r>
+              <w:rPr>
+                <w:rFonts w:ascii="Times New Roman" w:hAnsi="Times New Roman" w:cs="Times New Roman"/>
+                <w:sz w:val="24"/>
+                <w:szCs w:val="24"/>
+              </w:rPr>
+              <w:t>samples</w:t>
+            </w:r>
+            <w:r>
+              <w:rPr>
+                <w:rFonts w:ascii="Times New Roman" w:hAnsi="Times New Roman" w:cs="Times New Roman"/>
+                <w:sz w:val="24"/>
+                <w:szCs w:val="24"/>
+              </w:rPr>
+              <w:t xml:space="preserve"> </w:t>
+            </w:r>
+            <w:r>
+              <w:rPr>
+                <w:rFonts w:ascii="Times New Roman" w:hAnsi="Times New Roman" w:cs="Times New Roman"/>
+                <w:sz w:val="24"/>
+                <w:szCs w:val="24"/>
+              </w:rPr>
+              <w:t xml:space="preserve"> and</w:t>
+            </w:r>
+            <w:proofErr w:type="gramEnd"/>
+            <w:r>
+              <w:rPr>
+                <w:rFonts w:ascii="Times New Roman" w:hAnsi="Times New Roman" w:cs="Times New Roman"/>
+                <w:sz w:val="24"/>
+                <w:szCs w:val="24"/>
+              </w:rPr>
+              <w:t xml:space="preserve"> </w:t>
+            </w:r>
+            <w:r>
+              <w:rPr>
+                <w:rFonts w:ascii="Times New Roman" w:hAnsi="Times New Roman" w:cs="Times New Roman"/>
+                <w:sz w:val="24"/>
+                <w:szCs w:val="24"/>
+              </w:rPr>
+              <w:t>Appl</w:t>
+            </w:r>
+            <w:r>
+              <w:rPr>
+                <w:rFonts w:ascii="Times New Roman" w:hAnsi="Times New Roman" w:cs="Times New Roman"/>
+                <w:sz w:val="24"/>
+                <w:szCs w:val="24"/>
+              </w:rPr>
+              <w:t>ing</w:t>
+            </w:r>
+            <w:r>
+              <w:rPr>
+                <w:rFonts w:ascii="Times New Roman" w:hAnsi="Times New Roman" w:cs="Times New Roman"/>
+                <w:sz w:val="24"/>
+                <w:szCs w:val="24"/>
+              </w:rPr>
+              <w:t xml:space="preserve"> adaptive histogram equalization for lighting adjustments.</w:t>
             </w:r>
           </w:p>
         </w:tc>
@@ -845,7 +1162,21 @@
               </w:rPr>
             </w:pPr>
             <w:r>
-              <w:t>Tool/Library Compatibility</w:t>
+              <w:rPr>
+                <w:rFonts w:ascii="Times New Roman" w:hAnsi="Times New Roman" w:cs="Times New Roman"/>
+                <w:sz w:val="24"/>
+                <w:szCs w:val="24"/>
+              </w:rPr>
+              <w:t xml:space="preserve">Tool/Library </w:t>
+            </w:r>
+            <w:r>
+              <w:rPr>
+                <w:rFonts w:ascii="Times New Roman" w:hAnsi="Times New Roman" w:cs="Times New Roman"/>
+                <w:sz w:val="24"/>
+                <w:szCs w:val="24"/>
+              </w:rPr>
+              <w:lastRenderedPageBreak/>
+              <w:t>Compatibility</w:t>
             </w:r>
           </w:p>
         </w:tc>
@@ -862,11 +1193,46 @@
               </w:rPr>
             </w:pPr>
             <w:r>
-              <w:t xml:space="preserve">Compatibility issues with software libraries on </w:t>
-            </w:r>
-            <w:r>
+              <w:rPr>
+                <w:rFonts w:ascii="Times New Roman" w:hAnsi="Times New Roman" w:cs="Times New Roman"/>
+                <w:sz w:val="24"/>
+                <w:szCs w:val="24"/>
+              </w:rPr>
               <w:lastRenderedPageBreak/>
-              <w:t>specific hardware (e.g., M1 chip).</w:t>
+              <w:t xml:space="preserve">Compatibility </w:t>
+            </w:r>
+            <w:r>
+              <w:rPr>
+                <w:rFonts w:ascii="Times New Roman" w:hAnsi="Times New Roman" w:cs="Times New Roman"/>
+                <w:sz w:val="24"/>
+                <w:szCs w:val="24"/>
+              </w:rPr>
+              <w:t>problems</w:t>
+            </w:r>
+            <w:r>
+              <w:rPr>
+                <w:rFonts w:ascii="Times New Roman" w:hAnsi="Times New Roman" w:cs="Times New Roman"/>
+                <w:sz w:val="24"/>
+                <w:szCs w:val="24"/>
+              </w:rPr>
+              <w:t xml:space="preserve"> with </w:t>
+            </w:r>
+            <w:r>
+              <w:rPr>
+                <w:rFonts w:ascii="Times New Roman" w:hAnsi="Times New Roman" w:cs="Times New Roman"/>
+                <w:sz w:val="24"/>
+                <w:szCs w:val="24"/>
+              </w:rPr>
+              <w:lastRenderedPageBreak/>
+              <w:t>software libraries on specific hardware</w:t>
+            </w:r>
+            <w:r>
+              <w:rPr>
+                <w:rFonts w:ascii="Times New Roman" w:hAnsi="Times New Roman" w:cs="Times New Roman"/>
+                <w:sz w:val="24"/>
+                <w:szCs w:val="24"/>
+              </w:rPr>
+              <w:t>.</w:t>
             </w:r>
           </w:p>
         </w:tc>
@@ -883,6 +1249,12 @@
               </w:rPr>
             </w:pPr>
             <w:r>
+              <w:rPr>
+                <w:rFonts w:ascii="Times New Roman" w:hAnsi="Times New Roman" w:cs="Times New Roman"/>
+                <w:sz w:val="24"/>
+                <w:szCs w:val="24"/>
+                <w:highlight w:val="yellow"/>
+              </w:rPr>
               <w:lastRenderedPageBreak/>
               <w:t>Medium</w:t>
             </w:r>
@@ -898,13 +1270,15 @@
                 <w:rFonts w:ascii="Times New Roman" w:eastAsia="Times New Roman" w:hAnsi="Times New Roman" w:cs="Times New Roman"/>
                 <w:sz w:val="24"/>
                 <w:szCs w:val="24"/>
-              </w:rPr>
-            </w:pPr>
-            <w:r>
-              <w:rPr>
-                <w:rFonts w:ascii="Times New Roman" w:eastAsia="Times New Roman" w:hAnsi="Times New Roman" w:cs="Times New Roman"/>
-                <w:sz w:val="24"/>
-                <w:szCs w:val="24"/>
+                <w:highlight w:val="red"/>
+              </w:rPr>
+            </w:pPr>
+            <w:r>
+              <w:rPr>
+                <w:rFonts w:ascii="Times New Roman" w:eastAsia="Times New Roman" w:hAnsi="Times New Roman" w:cs="Times New Roman"/>
+                <w:sz w:val="24"/>
+                <w:szCs w:val="24"/>
+                <w:highlight w:val="red"/>
               </w:rPr>
               <w:t>High</w:t>
             </w:r>
@@ -920,13 +1294,15 @@
                 <w:rFonts w:ascii="Times New Roman" w:eastAsia="Times New Roman" w:hAnsi="Times New Roman" w:cs="Times New Roman"/>
                 <w:sz w:val="24"/>
                 <w:szCs w:val="24"/>
-              </w:rPr>
-            </w:pPr>
-            <w:r>
-              <w:rPr>
-                <w:rFonts w:ascii="Times New Roman" w:eastAsia="Times New Roman" w:hAnsi="Times New Roman" w:cs="Times New Roman"/>
-                <w:sz w:val="24"/>
-                <w:szCs w:val="24"/>
+                <w:highlight w:val="red"/>
+              </w:rPr>
+            </w:pPr>
+            <w:r>
+              <w:rPr>
+                <w:rFonts w:ascii="Times New Roman" w:eastAsia="Times New Roman" w:hAnsi="Times New Roman" w:cs="Times New Roman"/>
+                <w:sz w:val="24"/>
+                <w:szCs w:val="24"/>
+                <w:highlight w:val="red"/>
               </w:rPr>
               <w:t>High</w:t>
             </w:r>
@@ -950,7 +1326,24 @@
                 <w:sz w:val="24"/>
                 <w:szCs w:val="24"/>
               </w:rPr>
-              <w:t>Myself</w:t>
+              <w:t>Sameer</w:t>
+            </w:r>
+          </w:p>
+          <w:p>
+            <w:pPr>
+              <w:rPr>
+                <w:rFonts w:ascii="Times New Roman" w:eastAsia="Times New Roman" w:hAnsi="Times New Roman" w:cs="Times New Roman"/>
+                <w:sz w:val="24"/>
+                <w:szCs w:val="24"/>
+              </w:rPr>
+            </w:pPr>
+            <w:r>
+              <w:rPr>
+                <w:rFonts w:ascii="Times New Roman" w:eastAsia="Times New Roman" w:hAnsi="Times New Roman" w:cs="Times New Roman"/>
+                <w:sz w:val="24"/>
+                <w:szCs w:val="24"/>
+              </w:rPr>
+              <w:t>Basnet</w:t>
             </w:r>
           </w:p>
         </w:tc>
@@ -967,11 +1360,37 @@
               </w:rPr>
             </w:pPr>
             <w:r>
-              <w:t xml:space="preserve">Use ARM-optimized tools, test libraries on </w:t>
-            </w:r>
-            <w:r>
+              <w:rPr>
+                <w:rFonts w:ascii="Times New Roman" w:hAnsi="Times New Roman" w:cs="Times New Roman"/>
+                <w:sz w:val="24"/>
+                <w:szCs w:val="24"/>
+              </w:rPr>
+              <w:t>Us</w:t>
+            </w:r>
+            <w:r>
+              <w:rPr>
+                <w:rFonts w:ascii="Times New Roman" w:hAnsi="Times New Roman" w:cs="Times New Roman"/>
+                <w:sz w:val="24"/>
+                <w:szCs w:val="24"/>
+              </w:rPr>
+              <w:t xml:space="preserve">ing </w:t>
+            </w:r>
+            <w:r>
+              <w:rPr>
+                <w:rFonts w:ascii="Times New Roman" w:hAnsi="Times New Roman" w:cs="Times New Roman"/>
+                <w:sz w:val="24"/>
+                <w:szCs w:val="24"/>
+              </w:rPr>
+              <w:t xml:space="preserve">optimized tools, test </w:t>
+            </w:r>
+            <w:r>
+              <w:rPr>
+                <w:rFonts w:ascii="Times New Roman" w:hAnsi="Times New Roman" w:cs="Times New Roman"/>
+                <w:sz w:val="24"/>
+                <w:szCs w:val="24"/>
+              </w:rPr>
               <w:lastRenderedPageBreak/>
-              <w:t>target hardware early, and document dependency versions.</w:t>
+              <w:t>libraries on target hardware early, and document dependency versions.</w:t>
             </w:r>
           </w:p>
         </w:tc>
@@ -1035,6 +1454,11 @@
               </w:rPr>
             </w:pPr>
             <w:r>
+              <w:rPr>
+                <w:rFonts w:ascii="Times New Roman" w:hAnsi="Times New Roman" w:cs="Times New Roman"/>
+                <w:sz w:val="24"/>
+                <w:szCs w:val="24"/>
+              </w:rPr>
               <w:t>Integration Issues</w:t>
             </w:r>
           </w:p>
@@ -1052,7 +1476,52 @@
               </w:rPr>
             </w:pPr>
             <w:r>
-              <w:t>Difficulty integrating hand detection, recognition, and text output into a seamless pipeline.</w:t>
+              <w:rPr>
+                <w:rFonts w:ascii="Times New Roman" w:hAnsi="Times New Roman" w:cs="Times New Roman"/>
+                <w:sz w:val="24"/>
+                <w:szCs w:val="24"/>
+              </w:rPr>
+              <w:t xml:space="preserve">Complication </w:t>
+            </w:r>
+            <w:r>
+              <w:rPr>
+                <w:rFonts w:ascii="Times New Roman" w:hAnsi="Times New Roman" w:cs="Times New Roman"/>
+                <w:sz w:val="24"/>
+                <w:szCs w:val="24"/>
+              </w:rPr>
+              <w:t xml:space="preserve">while </w:t>
+            </w:r>
+            <w:r>
+              <w:rPr>
+                <w:rFonts w:ascii="Times New Roman" w:hAnsi="Times New Roman" w:cs="Times New Roman"/>
+                <w:sz w:val="24"/>
+                <w:szCs w:val="24"/>
+              </w:rPr>
+              <w:t>integrating</w:t>
+            </w:r>
+            <w:r>
+              <w:rPr>
+                <w:rFonts w:ascii="Times New Roman" w:hAnsi="Times New Roman" w:cs="Times New Roman"/>
+                <w:sz w:val="24"/>
+                <w:szCs w:val="24"/>
+              </w:rPr>
+              <w:t xml:space="preserve"> hand detection, recognition, and text output into a s</w:t>
+            </w:r>
+            <w:r>
+              <w:rPr>
+                <w:rFonts w:ascii="Times New Roman" w:hAnsi="Times New Roman" w:cs="Times New Roman"/>
+                <w:sz w:val="24"/>
+                <w:szCs w:val="24"/>
+              </w:rPr>
+              <w:t xml:space="preserve">mooth </w:t>
+            </w:r>
+            <w:r>
+              <w:rPr>
+                <w:rFonts w:ascii="Times New Roman" w:hAnsi="Times New Roman" w:cs="Times New Roman"/>
+                <w:sz w:val="24"/>
+                <w:szCs w:val="24"/>
+              </w:rPr>
+              <w:t>pipeline.</w:t>
             </w:r>
           </w:p>
         </w:tc>
@@ -1066,13 +1535,15 @@
                 <w:rFonts w:ascii="Times New Roman" w:eastAsia="Times New Roman" w:hAnsi="Times New Roman" w:cs="Times New Roman"/>
                 <w:sz w:val="24"/>
                 <w:szCs w:val="24"/>
-              </w:rPr>
-            </w:pPr>
-            <w:r>
-              <w:rPr>
-                <w:rFonts w:ascii="Times New Roman" w:eastAsia="Times New Roman" w:hAnsi="Times New Roman" w:cs="Times New Roman"/>
-                <w:sz w:val="24"/>
-                <w:szCs w:val="24"/>
+                <w:highlight w:val="yellow"/>
+              </w:rPr>
+            </w:pPr>
+            <w:r>
+              <w:rPr>
+                <w:rFonts w:ascii="Times New Roman" w:eastAsia="Times New Roman" w:hAnsi="Times New Roman" w:cs="Times New Roman"/>
+                <w:sz w:val="24"/>
+                <w:szCs w:val="24"/>
+                <w:highlight w:val="yellow"/>
               </w:rPr>
               <w:t>Medium</w:t>
             </w:r>
@@ -1088,13 +1559,15 @@
                 <w:rFonts w:ascii="Times New Roman" w:eastAsia="Times New Roman" w:hAnsi="Times New Roman" w:cs="Times New Roman"/>
                 <w:sz w:val="24"/>
                 <w:szCs w:val="24"/>
-              </w:rPr>
-            </w:pPr>
-            <w:r>
-              <w:rPr>
-                <w:rFonts w:ascii="Times New Roman" w:eastAsia="Times New Roman" w:hAnsi="Times New Roman" w:cs="Times New Roman"/>
-                <w:sz w:val="24"/>
-                <w:szCs w:val="24"/>
+                <w:highlight w:val="red"/>
+              </w:rPr>
+            </w:pPr>
+            <w:r>
+              <w:rPr>
+                <w:rFonts w:ascii="Times New Roman" w:eastAsia="Times New Roman" w:hAnsi="Times New Roman" w:cs="Times New Roman"/>
+                <w:sz w:val="24"/>
+                <w:szCs w:val="24"/>
+                <w:highlight w:val="red"/>
               </w:rPr>
               <w:t>High</w:t>
             </w:r>
@@ -1110,13 +1583,15 @@
                 <w:rFonts w:ascii="Times New Roman" w:eastAsia="Times New Roman" w:hAnsi="Times New Roman" w:cs="Times New Roman"/>
                 <w:sz w:val="24"/>
                 <w:szCs w:val="24"/>
-              </w:rPr>
-            </w:pPr>
-            <w:r>
-              <w:rPr>
-                <w:rFonts w:ascii="Times New Roman" w:eastAsia="Times New Roman" w:hAnsi="Times New Roman" w:cs="Times New Roman"/>
-                <w:sz w:val="24"/>
-                <w:szCs w:val="24"/>
+                <w:highlight w:val="red"/>
+              </w:rPr>
+            </w:pPr>
+            <w:r>
+              <w:rPr>
+                <w:rFonts w:ascii="Times New Roman" w:eastAsia="Times New Roman" w:hAnsi="Times New Roman" w:cs="Times New Roman"/>
+                <w:sz w:val="24"/>
+                <w:szCs w:val="24"/>
+                <w:highlight w:val="red"/>
               </w:rPr>
               <w:t>High</w:t>
             </w:r>
@@ -1140,7 +1615,7 @@
                 <w:sz w:val="24"/>
                 <w:szCs w:val="24"/>
               </w:rPr>
-              <w:t>Myself</w:t>
+              <w:t>Sameer Basnet</w:t>
             </w:r>
           </w:p>
         </w:tc>
@@ -1157,7 +1632,124 @@
               </w:rPr>
             </w:pPr>
             <w:r>
-              <w:t>Develop and test individual components first, use modular coding practices, and perform regular integration testing.</w:t>
+              <w:rPr>
+                <w:rFonts w:ascii="Times New Roman" w:hAnsi="Times New Roman" w:cs="Times New Roman"/>
+                <w:sz w:val="24"/>
+                <w:szCs w:val="24"/>
+              </w:rPr>
+              <w:t>Develop</w:t>
+            </w:r>
+            <w:r>
+              <w:rPr>
+                <w:rFonts w:ascii="Times New Roman" w:hAnsi="Times New Roman" w:cs="Times New Roman"/>
+                <w:sz w:val="24"/>
+                <w:szCs w:val="24"/>
+              </w:rPr>
+              <w:t>ing</w:t>
+            </w:r>
+            <w:r>
+              <w:rPr>
+                <w:rFonts w:ascii="Times New Roman" w:hAnsi="Times New Roman" w:cs="Times New Roman"/>
+                <w:sz w:val="24"/>
+                <w:szCs w:val="24"/>
+              </w:rPr>
+              <w:t xml:space="preserve"> and test</w:t>
+            </w:r>
+            <w:r>
+              <w:rPr>
+                <w:rFonts w:ascii="Times New Roman" w:hAnsi="Times New Roman" w:cs="Times New Roman"/>
+                <w:sz w:val="24"/>
+                <w:szCs w:val="24"/>
+              </w:rPr>
+              <w:t>ing</w:t>
+            </w:r>
+            <w:r>
+              <w:rPr>
+                <w:rFonts w:ascii="Times New Roman" w:hAnsi="Times New Roman" w:cs="Times New Roman"/>
+                <w:sz w:val="24"/>
+                <w:szCs w:val="24"/>
+              </w:rPr>
+              <w:t xml:space="preserve"> </w:t>
+            </w:r>
+            <w:r>
+              <w:rPr>
+                <w:rFonts w:ascii="Times New Roman" w:hAnsi="Times New Roman" w:cs="Times New Roman"/>
+                <w:sz w:val="24"/>
+                <w:szCs w:val="24"/>
+              </w:rPr>
+              <w:t>every</w:t>
+            </w:r>
+            <w:r>
+              <w:rPr>
+                <w:rFonts w:ascii="Times New Roman" w:hAnsi="Times New Roman" w:cs="Times New Roman"/>
+                <w:sz w:val="24"/>
+                <w:szCs w:val="24"/>
+              </w:rPr>
+              <w:t xml:space="preserve"> </w:t>
+            </w:r>
+            <w:r>
+              <w:rPr>
+                <w:rFonts w:ascii="Times New Roman" w:hAnsi="Times New Roman" w:cs="Times New Roman"/>
+                <w:sz w:val="24"/>
+                <w:szCs w:val="24"/>
+              </w:rPr>
+              <w:t>component</w:t>
+            </w:r>
+            <w:r>
+              <w:rPr>
+                <w:rFonts w:ascii="Times New Roman" w:hAnsi="Times New Roman" w:cs="Times New Roman"/>
+                <w:sz w:val="24"/>
+                <w:szCs w:val="24"/>
+              </w:rPr>
+              <w:t xml:space="preserve"> first, us</w:t>
+            </w:r>
+            <w:r>
+              <w:rPr>
+                <w:rFonts w:ascii="Times New Roman" w:hAnsi="Times New Roman" w:cs="Times New Roman"/>
+                <w:sz w:val="24"/>
+                <w:szCs w:val="24"/>
+              </w:rPr>
+              <w:t>ing</w:t>
+            </w:r>
+            <w:r>
+              <w:rPr>
+                <w:rFonts w:ascii="Times New Roman" w:hAnsi="Times New Roman" w:cs="Times New Roman"/>
+                <w:sz w:val="24"/>
+                <w:szCs w:val="24"/>
+              </w:rPr>
+              <w:t xml:space="preserve"> modular coding practices, and </w:t>
+            </w:r>
+            <w:r>
+              <w:rPr>
+                <w:rFonts w:ascii="Times New Roman" w:hAnsi="Times New Roman" w:cs="Times New Roman"/>
+                <w:sz w:val="24"/>
+                <w:szCs w:val="24"/>
+              </w:rPr>
+              <w:t>perform</w:t>
+            </w:r>
+            <w:r>
+              <w:rPr>
+                <w:rFonts w:ascii="Times New Roman" w:hAnsi="Times New Roman" w:cs="Times New Roman"/>
+                <w:sz w:val="24"/>
+                <w:szCs w:val="24"/>
+              </w:rPr>
+              <w:t xml:space="preserve">ing </w:t>
+            </w:r>
+            <w:r>
+              <w:rPr>
+                <w:rFonts w:ascii="Times New Roman" w:hAnsi="Times New Roman" w:cs="Times New Roman"/>
+                <w:sz w:val="24"/>
+                <w:szCs w:val="24"/>
+              </w:rPr>
+              <w:t>regular</w:t>
+            </w:r>
+            <w:r>
+              <w:rPr>
+                <w:rFonts w:ascii="Times New Roman" w:hAnsi="Times New Roman" w:cs="Times New Roman"/>
+                <w:sz w:val="24"/>
+                <w:szCs w:val="24"/>
+              </w:rPr>
+              <w:t xml:space="preserve"> integration testing.</w:t>
             </w:r>
           </w:p>
         </w:tc>
@@ -1220,6 +1812,11 @@
               </w:rPr>
             </w:pPr>
             <w:r>
+              <w:rPr>
+                <w:rFonts w:ascii="Times New Roman" w:hAnsi="Times New Roman" w:cs="Times New Roman"/>
+                <w:sz w:val="24"/>
+                <w:szCs w:val="24"/>
+              </w:rPr>
               <w:t>Scalability Challenges</w:t>
             </w:r>
           </w:p>
@@ -1237,7 +1834,36 @@
               </w:rPr>
             </w:pPr>
             <w:r>
-              <w:t>Difficulty in adding new gestures or expanding functionality.</w:t>
+              <w:rPr>
+                <w:rFonts w:ascii="Times New Roman" w:hAnsi="Times New Roman" w:cs="Times New Roman"/>
+                <w:sz w:val="24"/>
+                <w:szCs w:val="24"/>
+              </w:rPr>
+              <w:t>Complication</w:t>
+            </w:r>
+            <w:r>
+              <w:rPr>
+                <w:rFonts w:ascii="Times New Roman" w:hAnsi="Times New Roman" w:cs="Times New Roman"/>
+                <w:sz w:val="24"/>
+                <w:szCs w:val="24"/>
+              </w:rPr>
+              <w:t xml:space="preserve"> </w:t>
+            </w:r>
+            <w:r>
+              <w:rPr>
+                <w:rFonts w:ascii="Times New Roman" w:hAnsi="Times New Roman" w:cs="Times New Roman"/>
+                <w:sz w:val="24"/>
+                <w:szCs w:val="24"/>
+              </w:rPr>
+              <w:t>while</w:t>
+            </w:r>
+            <w:r>
+              <w:rPr>
+                <w:rFonts w:ascii="Times New Roman" w:hAnsi="Times New Roman" w:cs="Times New Roman"/>
+                <w:sz w:val="24"/>
+                <w:szCs w:val="24"/>
+              </w:rPr>
+              <w:t xml:space="preserve"> adding new gestures or expanding functionality.</w:t>
             </w:r>
           </w:p>
         </w:tc>
@@ -1258,6 +1884,7 @@
                 <w:rFonts w:ascii="Times New Roman" w:eastAsia="Times New Roman" w:hAnsi="Times New Roman" w:cs="Times New Roman"/>
                 <w:sz w:val="24"/>
                 <w:szCs w:val="24"/>
+                <w:highlight w:val="green"/>
               </w:rPr>
               <w:t>Low</w:t>
             </w:r>
@@ -1280,6 +1907,7 @@
                 <w:rFonts w:ascii="Times New Roman" w:eastAsia="Times New Roman" w:hAnsi="Times New Roman" w:cs="Times New Roman"/>
                 <w:sz w:val="24"/>
                 <w:szCs w:val="24"/>
+                <w:highlight w:val="yellow"/>
               </w:rPr>
               <w:t>Medium</w:t>
             </w:r>
@@ -1302,6 +1930,7 @@
                 <w:rFonts w:ascii="Times New Roman" w:eastAsia="Times New Roman" w:hAnsi="Times New Roman" w:cs="Times New Roman"/>
                 <w:sz w:val="24"/>
                 <w:szCs w:val="24"/>
+                <w:highlight w:val="green"/>
               </w:rPr>
               <w:t>Low</w:t>
             </w:r>
@@ -1325,7 +1954,7 @@
                 <w:sz w:val="24"/>
                 <w:szCs w:val="24"/>
               </w:rPr>
-              <w:t>Myself</w:t>
+              <w:t>Sameer Basnet</w:t>
             </w:r>
           </w:p>
         </w:tc>
@@ -1342,15 +1971,68 @@
               </w:rPr>
             </w:pPr>
             <w:r>
-              <w:t xml:space="preserve">Use modular design for adding new gestures, maintain clean documentation, and adopt scalable frameworks like TensorFlow or </w:t>
-            </w:r>
-            <w:proofErr w:type="spellStart"/>
-            <w:r>
-              <w:t>PyTorch</w:t>
-            </w:r>
-            <w:proofErr w:type="spellEnd"/>
-            <w:r>
-              <w:t>.</w:t>
+              <w:rPr>
+                <w:rFonts w:ascii="Times New Roman" w:hAnsi="Times New Roman" w:cs="Times New Roman"/>
+                <w:sz w:val="24"/>
+                <w:szCs w:val="24"/>
+              </w:rPr>
+              <w:t>Us</w:t>
+            </w:r>
+            <w:r>
+              <w:rPr>
+                <w:rFonts w:ascii="Times New Roman" w:hAnsi="Times New Roman" w:cs="Times New Roman"/>
+                <w:sz w:val="24"/>
+                <w:szCs w:val="24"/>
+              </w:rPr>
+              <w:t>ing</w:t>
+            </w:r>
+            <w:r>
+              <w:rPr>
+                <w:rFonts w:ascii="Times New Roman" w:hAnsi="Times New Roman" w:cs="Times New Roman"/>
+                <w:sz w:val="24"/>
+                <w:szCs w:val="24"/>
+              </w:rPr>
+              <w:t xml:space="preserve"> modular design for adding new gestures, maintain</w:t>
+            </w:r>
+            <w:r>
+              <w:rPr>
+                <w:rFonts w:ascii="Times New Roman" w:hAnsi="Times New Roman" w:cs="Times New Roman"/>
+                <w:sz w:val="24"/>
+                <w:szCs w:val="24"/>
+              </w:rPr>
+              <w:t>ing</w:t>
+            </w:r>
+            <w:r>
+              <w:rPr>
+                <w:rFonts w:ascii="Times New Roman" w:hAnsi="Times New Roman" w:cs="Times New Roman"/>
+                <w:sz w:val="24"/>
+                <w:szCs w:val="24"/>
+              </w:rPr>
+              <w:t xml:space="preserve"> clean documentation, and adopt</w:t>
+            </w:r>
+            <w:r>
+              <w:rPr>
+                <w:rFonts w:ascii="Times New Roman" w:hAnsi="Times New Roman" w:cs="Times New Roman"/>
+                <w:sz w:val="24"/>
+                <w:szCs w:val="24"/>
+              </w:rPr>
+              <w:t>ing to</w:t>
+            </w:r>
+            <w:r>
+              <w:rPr>
+                <w:rFonts w:ascii="Times New Roman" w:hAnsi="Times New Roman" w:cs="Times New Roman"/>
+                <w:sz w:val="24"/>
+                <w:szCs w:val="24"/>
+              </w:rPr>
+              <w:t xml:space="preserve"> scalable </w:t>
+            </w:r>
+            <w:r>
+              <w:rPr>
+                <w:rFonts w:ascii="Times New Roman" w:hAnsi="Times New Roman" w:cs="Times New Roman"/>
+                <w:sz w:val="24"/>
+                <w:szCs w:val="24"/>
+              </w:rPr>
+              <w:t>framework.</w:t>
             </w:r>
           </w:p>
         </w:tc>
@@ -1413,6 +2095,11 @@
               </w:rPr>
             </w:pPr>
             <w:r>
+              <w:rPr>
+                <w:rFonts w:ascii="Times New Roman" w:hAnsi="Times New Roman" w:cs="Times New Roman"/>
+                <w:sz w:val="24"/>
+                <w:szCs w:val="24"/>
+              </w:rPr>
               <w:t>Timeline Overruns</w:t>
             </w:r>
           </w:p>
@@ -1430,7 +2117,52 @@
               </w:rPr>
             </w:pPr>
             <w:r>
-              <w:t>Delays due to unforeseen technical challenges or expanded scope.</w:t>
+              <w:rPr>
+                <w:rFonts w:ascii="Times New Roman" w:hAnsi="Times New Roman" w:cs="Times New Roman"/>
+                <w:sz w:val="24"/>
+                <w:szCs w:val="24"/>
+              </w:rPr>
+              <w:t>Setbacks</w:t>
+            </w:r>
+            <w:r>
+              <w:rPr>
+                <w:rFonts w:ascii="Times New Roman" w:hAnsi="Times New Roman" w:cs="Times New Roman"/>
+                <w:sz w:val="24"/>
+                <w:szCs w:val="24"/>
+              </w:rPr>
+              <w:t xml:space="preserve"> due to u</w:t>
+            </w:r>
+            <w:r>
+              <w:rPr>
+                <w:rFonts w:ascii="Times New Roman" w:hAnsi="Times New Roman" w:cs="Times New Roman"/>
+                <w:sz w:val="24"/>
+                <w:szCs w:val="24"/>
+              </w:rPr>
+              <w:t>nexcepted</w:t>
+            </w:r>
+            <w:r>
+              <w:rPr>
+                <w:rFonts w:ascii="Times New Roman" w:hAnsi="Times New Roman" w:cs="Times New Roman"/>
+                <w:sz w:val="24"/>
+                <w:szCs w:val="24"/>
+              </w:rPr>
+              <w:t xml:space="preserve"> technical </w:t>
+            </w:r>
+            <w:r>
+              <w:rPr>
+                <w:rFonts w:ascii="Times New Roman" w:hAnsi="Times New Roman" w:cs="Times New Roman"/>
+                <w:sz w:val="24"/>
+                <w:szCs w:val="24"/>
+              </w:rPr>
+              <w:t>problems</w:t>
+            </w:r>
+            <w:r>
+              <w:rPr>
+                <w:rFonts w:ascii="Times New Roman" w:hAnsi="Times New Roman" w:cs="Times New Roman"/>
+                <w:sz w:val="24"/>
+                <w:szCs w:val="24"/>
+              </w:rPr>
+              <w:t xml:space="preserve"> or expanded scope.</w:t>
             </w:r>
           </w:p>
         </w:tc>
@@ -1451,6 +2183,7 @@
                 <w:rFonts w:ascii="Times New Roman" w:eastAsia="Times New Roman" w:hAnsi="Times New Roman" w:cs="Times New Roman"/>
                 <w:sz w:val="24"/>
                 <w:szCs w:val="24"/>
+                <w:highlight w:val="yellow"/>
               </w:rPr>
               <w:t>Medium</w:t>
             </w:r>
@@ -1466,13 +2199,15 @@
                 <w:rFonts w:ascii="Times New Roman" w:eastAsia="Times New Roman" w:hAnsi="Times New Roman" w:cs="Times New Roman"/>
                 <w:sz w:val="24"/>
                 <w:szCs w:val="24"/>
-              </w:rPr>
-            </w:pPr>
-            <w:r>
-              <w:rPr>
-                <w:rFonts w:ascii="Times New Roman" w:eastAsia="Times New Roman" w:hAnsi="Times New Roman" w:cs="Times New Roman"/>
-                <w:sz w:val="24"/>
-                <w:szCs w:val="24"/>
+                <w:highlight w:val="red"/>
+              </w:rPr>
+            </w:pPr>
+            <w:r>
+              <w:rPr>
+                <w:rFonts w:ascii="Times New Roman" w:eastAsia="Times New Roman" w:hAnsi="Times New Roman" w:cs="Times New Roman"/>
+                <w:sz w:val="24"/>
+                <w:szCs w:val="24"/>
+                <w:highlight w:val="red"/>
               </w:rPr>
               <w:t>High</w:t>
             </w:r>
@@ -1488,13 +2223,15 @@
                 <w:rFonts w:ascii="Times New Roman" w:eastAsia="Times New Roman" w:hAnsi="Times New Roman" w:cs="Times New Roman"/>
                 <w:sz w:val="24"/>
                 <w:szCs w:val="24"/>
-              </w:rPr>
-            </w:pPr>
-            <w:r>
-              <w:rPr>
-                <w:rFonts w:ascii="Times New Roman" w:eastAsia="Times New Roman" w:hAnsi="Times New Roman" w:cs="Times New Roman"/>
-                <w:sz w:val="24"/>
-                <w:szCs w:val="24"/>
+                <w:highlight w:val="red"/>
+              </w:rPr>
+            </w:pPr>
+            <w:r>
+              <w:rPr>
+                <w:rFonts w:ascii="Times New Roman" w:eastAsia="Times New Roman" w:hAnsi="Times New Roman" w:cs="Times New Roman"/>
+                <w:sz w:val="24"/>
+                <w:szCs w:val="24"/>
+                <w:highlight w:val="red"/>
               </w:rPr>
               <w:t>High</w:t>
             </w:r>
@@ -1518,7 +2255,24 @@
                 <w:sz w:val="24"/>
                 <w:szCs w:val="24"/>
               </w:rPr>
-              <w:t>Myself</w:t>
+              <w:t>Sameer</w:t>
+            </w:r>
+          </w:p>
+          <w:p>
+            <w:pPr>
+              <w:rPr>
+                <w:rFonts w:ascii="Times New Roman" w:eastAsia="Times New Roman" w:hAnsi="Times New Roman" w:cs="Times New Roman"/>
+                <w:sz w:val="24"/>
+                <w:szCs w:val="24"/>
+              </w:rPr>
+            </w:pPr>
+            <w:r>
+              <w:rPr>
+                <w:rFonts w:ascii="Times New Roman" w:eastAsia="Times New Roman" w:hAnsi="Times New Roman" w:cs="Times New Roman"/>
+                <w:sz w:val="24"/>
+                <w:szCs w:val="24"/>
+              </w:rPr>
+              <w:t>Basnet</w:t>
             </w:r>
           </w:p>
         </w:tc>
@@ -1535,7 +2289,93 @@
               </w:rPr>
             </w:pPr>
             <w:r>
-              <w:t>Use Agile methodology for iterative progress, prioritize critical features, and build contingency time into the project plan.</w:t>
+              <w:rPr>
+                <w:rFonts w:ascii="Times New Roman" w:hAnsi="Times New Roman" w:cs="Times New Roman"/>
+                <w:sz w:val="24"/>
+                <w:szCs w:val="24"/>
+              </w:rPr>
+              <w:t>Us</w:t>
+            </w:r>
+            <w:r>
+              <w:rPr>
+                <w:rFonts w:ascii="Times New Roman" w:hAnsi="Times New Roman" w:cs="Times New Roman"/>
+                <w:sz w:val="24"/>
+                <w:szCs w:val="24"/>
+              </w:rPr>
+              <w:t>ing</w:t>
+            </w:r>
+            <w:r>
+              <w:rPr>
+                <w:rFonts w:ascii="Times New Roman" w:hAnsi="Times New Roman" w:cs="Times New Roman"/>
+                <w:sz w:val="24"/>
+                <w:szCs w:val="24"/>
+              </w:rPr>
+              <w:t xml:space="preserve"> Agile methodology for iterative progress, prioritiz</w:t>
+            </w:r>
+            <w:r>
+              <w:rPr>
+                <w:rFonts w:ascii="Times New Roman" w:hAnsi="Times New Roman" w:cs="Times New Roman"/>
+                <w:sz w:val="24"/>
+                <w:szCs w:val="24"/>
+              </w:rPr>
+              <w:t xml:space="preserve">ing </w:t>
+            </w:r>
+            <w:r>
+              <w:rPr>
+                <w:rFonts w:ascii="Times New Roman" w:hAnsi="Times New Roman" w:cs="Times New Roman"/>
+                <w:sz w:val="24"/>
+                <w:szCs w:val="24"/>
+              </w:rPr>
+              <w:t>c</w:t>
+            </w:r>
+            <w:r>
+              <w:rPr>
+                <w:rFonts w:ascii="Times New Roman" w:hAnsi="Times New Roman" w:cs="Times New Roman"/>
+                <w:sz w:val="24"/>
+                <w:szCs w:val="24"/>
+              </w:rPr>
+              <w:t>rucial</w:t>
+            </w:r>
+            <w:r>
+              <w:rPr>
+                <w:rFonts w:ascii="Times New Roman" w:hAnsi="Times New Roman" w:cs="Times New Roman"/>
+                <w:sz w:val="24"/>
+                <w:szCs w:val="24"/>
+              </w:rPr>
+              <w:t xml:space="preserve"> features, and </w:t>
+            </w:r>
+            <w:r>
+              <w:rPr>
+                <w:rFonts w:ascii="Times New Roman" w:hAnsi="Times New Roman" w:cs="Times New Roman"/>
+                <w:sz w:val="24"/>
+                <w:szCs w:val="24"/>
+              </w:rPr>
+              <w:t>build</w:t>
+            </w:r>
+            <w:r>
+              <w:rPr>
+                <w:rFonts w:ascii="Times New Roman" w:hAnsi="Times New Roman" w:cs="Times New Roman"/>
+                <w:sz w:val="24"/>
+                <w:szCs w:val="24"/>
+              </w:rPr>
+              <w:t xml:space="preserve">ing </w:t>
+            </w:r>
+            <w:r>
+              <w:rPr>
+                <w:rFonts w:ascii="Times New Roman" w:hAnsi="Times New Roman" w:cs="Times New Roman"/>
+                <w:sz w:val="24"/>
+                <w:szCs w:val="24"/>
+              </w:rPr>
+              <w:lastRenderedPageBreak/>
+              <w:t xml:space="preserve">eventually </w:t>
+            </w:r>
+            <w:r>
+              <w:rPr>
+                <w:rFonts w:ascii="Times New Roman" w:hAnsi="Times New Roman" w:cs="Times New Roman"/>
+                <w:sz w:val="24"/>
+                <w:szCs w:val="24"/>
+              </w:rPr>
+              <w:t>time into the project plan.</w:t>
             </w:r>
           </w:p>
         </w:tc>
@@ -1557,6 +2397,7 @@
                 <w:sz w:val="24"/>
                 <w:szCs w:val="24"/>
               </w:rPr>
+              <w:lastRenderedPageBreak/>
               <w:t>Open</w:t>
             </w:r>
           </w:p>
@@ -1581,7 +2422,6 @@
                 <w:sz w:val="24"/>
                 <w:szCs w:val="24"/>
               </w:rPr>
-              <w:lastRenderedPageBreak/>
               <w:t>8.</w:t>
             </w:r>
           </w:p>
@@ -1599,6 +2439,11 @@
               </w:rPr>
             </w:pPr>
             <w:r>
+              <w:rPr>
+                <w:rFonts w:ascii="Times New Roman" w:hAnsi="Times New Roman" w:cs="Times New Roman"/>
+                <w:sz w:val="24"/>
+                <w:szCs w:val="24"/>
+              </w:rPr>
               <w:t>Hardware Dependency</w:t>
             </w:r>
           </w:p>
@@ -1616,7 +2461,38 @@
               </w:rPr>
             </w:pPr>
             <w:r>
-              <w:t>End-users may lack access to high-quality webcams or sufficient computational resources.</w:t>
+              <w:rPr>
+                <w:rFonts w:ascii="Times New Roman" w:hAnsi="Times New Roman" w:cs="Times New Roman"/>
+                <w:sz w:val="24"/>
+                <w:szCs w:val="24"/>
+              </w:rPr>
+              <w:t xml:space="preserve">End-users may </w:t>
+            </w:r>
+            <w:proofErr w:type="gramStart"/>
+            <w:r>
+              <w:rPr>
+                <w:rFonts w:ascii="Times New Roman" w:hAnsi="Times New Roman" w:cs="Times New Roman"/>
+                <w:sz w:val="24"/>
+                <w:szCs w:val="24"/>
+              </w:rPr>
+              <w:t>short</w:t>
+            </w:r>
+            <w:proofErr w:type="gramEnd"/>
+            <w:r>
+              <w:rPr>
+                <w:rFonts w:ascii="Times New Roman" w:hAnsi="Times New Roman" w:cs="Times New Roman"/>
+                <w:sz w:val="24"/>
+                <w:szCs w:val="24"/>
+              </w:rPr>
+              <w:t xml:space="preserve"> come</w:t>
+            </w:r>
+            <w:r>
+              <w:rPr>
+                <w:rFonts w:ascii="Times New Roman" w:hAnsi="Times New Roman" w:cs="Times New Roman"/>
+                <w:sz w:val="24"/>
+                <w:szCs w:val="24"/>
+              </w:rPr>
+              <w:t xml:space="preserve"> access to high-quality webcams or sufficient computational resources.</w:t>
             </w:r>
           </w:p>
         </w:tc>
@@ -1630,13 +2506,15 @@
                 <w:rFonts w:ascii="Times New Roman" w:eastAsia="Times New Roman" w:hAnsi="Times New Roman" w:cs="Times New Roman"/>
                 <w:sz w:val="24"/>
                 <w:szCs w:val="24"/>
-              </w:rPr>
-            </w:pPr>
-            <w:r>
-              <w:rPr>
-                <w:rFonts w:ascii="Times New Roman" w:eastAsia="Times New Roman" w:hAnsi="Times New Roman" w:cs="Times New Roman"/>
-                <w:sz w:val="24"/>
-                <w:szCs w:val="24"/>
+                <w:highlight w:val="yellow"/>
+              </w:rPr>
+            </w:pPr>
+            <w:r>
+              <w:rPr>
+                <w:rFonts w:ascii="Times New Roman" w:eastAsia="Times New Roman" w:hAnsi="Times New Roman" w:cs="Times New Roman"/>
+                <w:sz w:val="24"/>
+                <w:szCs w:val="24"/>
+                <w:highlight w:val="yellow"/>
               </w:rPr>
               <w:t>Medium</w:t>
             </w:r>
@@ -1652,13 +2530,15 @@
                 <w:rFonts w:ascii="Times New Roman" w:eastAsia="Times New Roman" w:hAnsi="Times New Roman" w:cs="Times New Roman"/>
                 <w:sz w:val="24"/>
                 <w:szCs w:val="24"/>
-              </w:rPr>
-            </w:pPr>
-            <w:r>
-              <w:rPr>
-                <w:rFonts w:ascii="Times New Roman" w:eastAsia="Times New Roman" w:hAnsi="Times New Roman" w:cs="Times New Roman"/>
-                <w:sz w:val="24"/>
-                <w:szCs w:val="24"/>
+                <w:highlight w:val="yellow"/>
+              </w:rPr>
+            </w:pPr>
+            <w:r>
+              <w:rPr>
+                <w:rFonts w:ascii="Times New Roman" w:eastAsia="Times New Roman" w:hAnsi="Times New Roman" w:cs="Times New Roman"/>
+                <w:sz w:val="24"/>
+                <w:szCs w:val="24"/>
+                <w:highlight w:val="yellow"/>
               </w:rPr>
               <w:t>Medium</w:t>
             </w:r>
@@ -1674,13 +2554,15 @@
                 <w:rFonts w:ascii="Times New Roman" w:eastAsia="Times New Roman" w:hAnsi="Times New Roman" w:cs="Times New Roman"/>
                 <w:sz w:val="24"/>
                 <w:szCs w:val="24"/>
-              </w:rPr>
-            </w:pPr>
-            <w:r>
-              <w:rPr>
-                <w:rFonts w:ascii="Times New Roman" w:eastAsia="Times New Roman" w:hAnsi="Times New Roman" w:cs="Times New Roman"/>
-                <w:sz w:val="24"/>
-                <w:szCs w:val="24"/>
+                <w:highlight w:val="yellow"/>
+              </w:rPr>
+            </w:pPr>
+            <w:r>
+              <w:rPr>
+                <w:rFonts w:ascii="Times New Roman" w:eastAsia="Times New Roman" w:hAnsi="Times New Roman" w:cs="Times New Roman"/>
+                <w:sz w:val="24"/>
+                <w:szCs w:val="24"/>
+                <w:highlight w:val="yellow"/>
               </w:rPr>
               <w:t>Medium</w:t>
             </w:r>
@@ -1704,7 +2586,24 @@
                 <w:sz w:val="24"/>
                 <w:szCs w:val="24"/>
               </w:rPr>
-              <w:t>Myself</w:t>
+              <w:t>Sameer</w:t>
+            </w:r>
+          </w:p>
+          <w:p>
+            <w:pPr>
+              <w:rPr>
+                <w:rFonts w:ascii="Times New Roman" w:eastAsia="Times New Roman" w:hAnsi="Times New Roman" w:cs="Times New Roman"/>
+                <w:sz w:val="24"/>
+                <w:szCs w:val="24"/>
+              </w:rPr>
+            </w:pPr>
+            <w:r>
+              <w:rPr>
+                <w:rFonts w:ascii="Times New Roman" w:eastAsia="Times New Roman" w:hAnsi="Times New Roman" w:cs="Times New Roman"/>
+                <w:sz w:val="24"/>
+                <w:szCs w:val="24"/>
+              </w:rPr>
+              <w:t>Basnet</w:t>
             </w:r>
           </w:p>
         </w:tc>
@@ -1721,7 +2620,44 @@
               </w:rPr>
             </w:pPr>
             <w:r>
-              <w:t>Ensure system runs on basic hardware setups (e.g., 720p webcam, integrated GPUs) and provide hardware recommendations.</w:t>
+              <w:rPr>
+                <w:rFonts w:ascii="Times New Roman" w:hAnsi="Times New Roman" w:cs="Times New Roman"/>
+                <w:sz w:val="24"/>
+                <w:szCs w:val="24"/>
+              </w:rPr>
+              <w:t>Ensur</w:t>
+            </w:r>
+            <w:r>
+              <w:rPr>
+                <w:rFonts w:ascii="Times New Roman" w:hAnsi="Times New Roman" w:cs="Times New Roman"/>
+                <w:sz w:val="24"/>
+                <w:szCs w:val="24"/>
+              </w:rPr>
+              <w:t>ing</w:t>
+            </w:r>
+            <w:r>
+              <w:rPr>
+                <w:rFonts w:ascii="Times New Roman" w:hAnsi="Times New Roman" w:cs="Times New Roman"/>
+                <w:sz w:val="24"/>
+                <w:szCs w:val="24"/>
+              </w:rPr>
+              <w:t xml:space="preserve"> </w:t>
+            </w:r>
+            <w:r>
+              <w:rPr>
+                <w:rFonts w:ascii="Times New Roman" w:hAnsi="Times New Roman" w:cs="Times New Roman"/>
+                <w:sz w:val="24"/>
+                <w:szCs w:val="24"/>
+              </w:rPr>
+              <w:t>product</w:t>
+            </w:r>
+            <w:r>
+              <w:rPr>
+                <w:rFonts w:ascii="Times New Roman" w:hAnsi="Times New Roman" w:cs="Times New Roman"/>
+                <w:sz w:val="24"/>
+                <w:szCs w:val="24"/>
+              </w:rPr>
+              <w:t xml:space="preserve"> runs on basic hardware setups and provide hardware recommendations.</w:t>
             </w:r>
           </w:p>
         </w:tc>
@@ -1784,6 +2720,11 @@
               </w:rPr>
             </w:pPr>
             <w:r>
+              <w:rPr>
+                <w:rFonts w:ascii="Times New Roman" w:hAnsi="Times New Roman" w:cs="Times New Roman"/>
+                <w:sz w:val="24"/>
+                <w:szCs w:val="24"/>
+              </w:rPr>
               <w:t>User Acceptance</w:t>
             </w:r>
           </w:p>
@@ -1801,7 +2742,60 @@
               </w:rPr>
             </w:pPr>
             <w:r>
-              <w:t>Users find the system complex or inaccurate, reducing its usability.</w:t>
+              <w:rPr>
+                <w:rFonts w:ascii="Times New Roman" w:hAnsi="Times New Roman" w:cs="Times New Roman"/>
+                <w:sz w:val="24"/>
+                <w:szCs w:val="24"/>
+              </w:rPr>
+              <w:t>Users find</w:t>
+            </w:r>
+            <w:r>
+              <w:rPr>
+                <w:rFonts w:ascii="Times New Roman" w:hAnsi="Times New Roman" w:cs="Times New Roman"/>
+                <w:sz w:val="24"/>
+                <w:szCs w:val="24"/>
+              </w:rPr>
+              <w:t>ing</w:t>
+            </w:r>
+            <w:r>
+              <w:rPr>
+                <w:rFonts w:ascii="Times New Roman" w:hAnsi="Times New Roman" w:cs="Times New Roman"/>
+                <w:sz w:val="24"/>
+                <w:szCs w:val="24"/>
+              </w:rPr>
+              <w:t xml:space="preserve"> the </w:t>
+            </w:r>
+            <w:r>
+              <w:rPr>
+                <w:rFonts w:ascii="Times New Roman" w:hAnsi="Times New Roman" w:cs="Times New Roman"/>
+                <w:sz w:val="24"/>
+                <w:szCs w:val="24"/>
+              </w:rPr>
+              <w:t xml:space="preserve">product </w:t>
+            </w:r>
+            <w:r>
+              <w:rPr>
+                <w:rFonts w:ascii="Times New Roman" w:hAnsi="Times New Roman" w:cs="Times New Roman"/>
+                <w:sz w:val="24"/>
+                <w:szCs w:val="24"/>
+              </w:rPr>
+              <w:t>compli</w:t>
+            </w:r>
+            <w:r>
+              <w:rPr>
+                <w:rFonts w:ascii="Times New Roman" w:hAnsi="Times New Roman" w:cs="Times New Roman"/>
+                <w:sz w:val="24"/>
+                <w:szCs w:val="24"/>
+              </w:rPr>
+              <w:t>cated</w:t>
+            </w:r>
+            <w:r>
+              <w:rPr>
+                <w:rFonts w:ascii="Times New Roman" w:hAnsi="Times New Roman" w:cs="Times New Roman"/>
+                <w:sz w:val="24"/>
+                <w:szCs w:val="24"/>
+              </w:rPr>
+              <w:t xml:space="preserve"> or inaccurate, reducing its usability.</w:t>
             </w:r>
           </w:p>
         </w:tc>
@@ -1822,6 +2816,7 @@
                 <w:rFonts w:ascii="Times New Roman" w:eastAsia="Times New Roman" w:hAnsi="Times New Roman" w:cs="Times New Roman"/>
                 <w:sz w:val="24"/>
                 <w:szCs w:val="24"/>
+                <w:highlight w:val="yellow"/>
               </w:rPr>
               <w:t>Medium</w:t>
             </w:r>
@@ -1837,13 +2832,15 @@
                 <w:rFonts w:ascii="Times New Roman" w:eastAsia="Times New Roman" w:hAnsi="Times New Roman" w:cs="Times New Roman"/>
                 <w:sz w:val="24"/>
                 <w:szCs w:val="24"/>
-              </w:rPr>
-            </w:pPr>
-            <w:r>
-              <w:rPr>
-                <w:rFonts w:ascii="Times New Roman" w:eastAsia="Times New Roman" w:hAnsi="Times New Roman" w:cs="Times New Roman"/>
-                <w:sz w:val="24"/>
-                <w:szCs w:val="24"/>
+                <w:highlight w:val="red"/>
+              </w:rPr>
+            </w:pPr>
+            <w:r>
+              <w:rPr>
+                <w:rFonts w:ascii="Times New Roman" w:eastAsia="Times New Roman" w:hAnsi="Times New Roman" w:cs="Times New Roman"/>
+                <w:sz w:val="24"/>
+                <w:szCs w:val="24"/>
+                <w:highlight w:val="red"/>
               </w:rPr>
               <w:t>High</w:t>
             </w:r>
@@ -1859,13 +2856,15 @@
                 <w:rFonts w:ascii="Times New Roman" w:eastAsia="Times New Roman" w:hAnsi="Times New Roman" w:cs="Times New Roman"/>
                 <w:sz w:val="24"/>
                 <w:szCs w:val="24"/>
-              </w:rPr>
-            </w:pPr>
-            <w:r>
-              <w:rPr>
-                <w:rFonts w:ascii="Times New Roman" w:eastAsia="Times New Roman" w:hAnsi="Times New Roman" w:cs="Times New Roman"/>
-                <w:sz w:val="24"/>
-                <w:szCs w:val="24"/>
+                <w:highlight w:val="red"/>
+              </w:rPr>
+            </w:pPr>
+            <w:r>
+              <w:rPr>
+                <w:rFonts w:ascii="Times New Roman" w:eastAsia="Times New Roman" w:hAnsi="Times New Roman" w:cs="Times New Roman"/>
+                <w:sz w:val="24"/>
+                <w:szCs w:val="24"/>
+                <w:highlight w:val="red"/>
               </w:rPr>
               <w:t>High</w:t>
             </w:r>
@@ -1889,7 +2888,7 @@
                 <w:sz w:val="24"/>
                 <w:szCs w:val="24"/>
               </w:rPr>
-              <w:t>Myself</w:t>
+              <w:t>Sameer Basnet</w:t>
             </w:r>
           </w:p>
         </w:tc>
@@ -1906,7 +2905,60 @@
               </w:rPr>
             </w:pPr>
             <w:r>
-              <w:t>Gather user feedback through testing, provide a user-friendly GUI, and ensure the system is intuitive.</w:t>
+              <w:rPr>
+                <w:rFonts w:ascii="Times New Roman" w:hAnsi="Times New Roman" w:cs="Times New Roman"/>
+                <w:sz w:val="24"/>
+                <w:szCs w:val="24"/>
+              </w:rPr>
+              <w:t>Gathe</w:t>
+            </w:r>
+            <w:r>
+              <w:rPr>
+                <w:rFonts w:ascii="Times New Roman" w:hAnsi="Times New Roman" w:cs="Times New Roman"/>
+                <w:sz w:val="24"/>
+                <w:szCs w:val="24"/>
+              </w:rPr>
+              <w:t>ring</w:t>
+            </w:r>
+            <w:r>
+              <w:rPr>
+                <w:rFonts w:ascii="Times New Roman" w:hAnsi="Times New Roman" w:cs="Times New Roman"/>
+                <w:sz w:val="24"/>
+                <w:szCs w:val="24"/>
+              </w:rPr>
+              <w:t xml:space="preserve"> user feedback through testing, provid</w:t>
+            </w:r>
+            <w:r>
+              <w:rPr>
+                <w:rFonts w:ascii="Times New Roman" w:hAnsi="Times New Roman" w:cs="Times New Roman"/>
+                <w:sz w:val="24"/>
+                <w:szCs w:val="24"/>
+              </w:rPr>
+              <w:t>ing</w:t>
+            </w:r>
+            <w:r>
+              <w:rPr>
+                <w:rFonts w:ascii="Times New Roman" w:hAnsi="Times New Roman" w:cs="Times New Roman"/>
+                <w:sz w:val="24"/>
+                <w:szCs w:val="24"/>
+              </w:rPr>
+              <w:t xml:space="preserve"> a user-friendly </w:t>
+            </w:r>
+            <w:r>
+              <w:rPr>
+                <w:rFonts w:ascii="Times New Roman" w:hAnsi="Times New Roman" w:cs="Times New Roman"/>
+                <w:sz w:val="24"/>
+                <w:szCs w:val="24"/>
+              </w:rPr>
+              <w:t>User Interface</w:t>
+            </w:r>
+            <w:r>
+              <w:rPr>
+                <w:rFonts w:ascii="Times New Roman" w:hAnsi="Times New Roman" w:cs="Times New Roman"/>
+                <w:sz w:val="24"/>
+                <w:szCs w:val="24"/>
+              </w:rPr>
+              <w:t>, and ensure the system is intuitive.</w:t>
             </w:r>
           </w:p>
         </w:tc>

</xml_diff>